<commit_message>
cleaning up figures + post hoc tests
</commit_message>
<xml_diff>
--- a/output/SummaryStatsTable.docx
+++ b/output/SummaryStatsTable.docx
@@ -1921,6 +1921,13 @@
                 <w:color w:val="000000"/>
               </w:rPr>
             </w:pPr>
+            <w:r>
+              <w:rPr>
+                <w:rFonts w:ascii="Calibri" w:eastAsia="Times New Roman" w:hAnsi="Calibri" w:cs="Calibri"/>
+                <w:color w:val="000000"/>
+              </w:rPr>
+              <w:t>0.008</w:t>
+            </w:r>
           </w:p>
         </w:tc>
         <w:tc>
@@ -1976,6 +1983,13 @@
                 <w:color w:val="000000"/>
               </w:rPr>
             </w:pPr>
+            <w:r>
+              <w:rPr>
+                <w:rFonts w:ascii="Calibri" w:eastAsia="Times New Roman" w:hAnsi="Calibri" w:cs="Calibri"/>
+                <w:color w:val="000000"/>
+              </w:rPr>
+              <w:t>0.006</w:t>
+            </w:r>
           </w:p>
         </w:tc>
         <w:tc>
@@ -2031,6 +2045,13 @@
                 <w:color w:val="000000"/>
               </w:rPr>
             </w:pPr>
+            <w:r>
+              <w:rPr>
+                <w:rFonts w:ascii="Calibri" w:eastAsia="Times New Roman" w:hAnsi="Calibri" w:cs="Calibri"/>
+                <w:color w:val="000000"/>
+              </w:rPr>
+              <w:t>0.008</w:t>
+            </w:r>
           </w:p>
         </w:tc>
       </w:tr>
@@ -2147,6 +2168,13 @@
                 <w:color w:val="000000"/>
               </w:rPr>
             </w:pPr>
+            <w:r>
+              <w:rPr>
+                <w:rFonts w:ascii="Calibri" w:eastAsia="Times New Roman" w:hAnsi="Calibri" w:cs="Calibri"/>
+                <w:color w:val="000000"/>
+              </w:rPr>
+              <w:t>0.008</w:t>
+            </w:r>
           </w:p>
         </w:tc>
         <w:tc>
@@ -2202,6 +2230,13 @@
                 <w:color w:val="000000"/>
               </w:rPr>
             </w:pPr>
+            <w:r>
+              <w:rPr>
+                <w:rFonts w:ascii="Calibri" w:eastAsia="Times New Roman" w:hAnsi="Calibri" w:cs="Calibri"/>
+                <w:color w:val="000000"/>
+              </w:rPr>
+              <w:t>0.005</w:t>
+            </w:r>
           </w:p>
         </w:tc>
         <w:tc>
@@ -2257,6 +2292,13 @@
                 <w:color w:val="000000"/>
               </w:rPr>
             </w:pPr>
+            <w:r>
+              <w:rPr>
+                <w:rFonts w:ascii="Calibri" w:eastAsia="Times New Roman" w:hAnsi="Calibri" w:cs="Calibri"/>
+                <w:color w:val="000000"/>
+              </w:rPr>
+              <w:t>0.006</w:t>
+            </w:r>
           </w:p>
         </w:tc>
       </w:tr>

</xml_diff>